<commit_message>
streams & method ref
</commit_message>
<xml_diff>
--- a/Advance Java and Frameworks.docx
+++ b/Advance Java and Frameworks.docx
@@ -1521,15 +1521,7 @@
           <w:sz w:val="24"/>
           <w:szCs w:val="24"/>
         </w:rPr>
-        <w:t>Functional interfac</w:t>
-      </w:r>
-      <w:r>
-        <w:rPr>
-          <w:rFonts w:ascii="Consolas" w:hAnsi="Consolas"/>
-          <w:sz w:val="24"/>
-          <w:szCs w:val="24"/>
-        </w:rPr>
-        <w:t>e</w:t>
+        <w:t>Functional interface</w:t>
       </w:r>
     </w:p>
     <w:p>
@@ -3668,6 +3660,255 @@
                     <a:xfrm>
                       <a:off x="0" y="0"/>
                       <a:ext cx="5731510" cy="3275330"/>
+                    </a:xfrm>
+                    <a:prstGeom prst="rect">
+                      <a:avLst/>
+                    </a:prstGeom>
+                    <a:noFill/>
+                    <a:ln>
+                      <a:noFill/>
+                    </a:ln>
+                  </pic:spPr>
+                </pic:pic>
+              </a:graphicData>
+            </a:graphic>
+          </wp:inline>
+        </w:drawing>
+      </w:r>
+    </w:p>
+    <w:p>
+      <w:pPr>
+        <w:rPr>
+          <w:rFonts w:ascii="Consolas" w:hAnsi="Consolas"/>
+          <w:sz w:val="24"/>
+          <w:szCs w:val="24"/>
+        </w:rPr>
+      </w:pPr>
+      <w:r>
+        <w:rPr>
+          <w:rFonts w:ascii="Consolas" w:hAnsi="Consolas"/>
+          <w:sz w:val="24"/>
+          <w:szCs w:val="24"/>
+          <w:highlight w:val="yellow"/>
+        </w:rPr>
+        <w:t>Method Reference:</w:t>
+      </w:r>
+    </w:p>
+    <w:p>
+      <w:pPr>
+        <w:rPr>
+          <w:rFonts w:ascii="Consolas" w:hAnsi="Consolas"/>
+          <w:sz w:val="24"/>
+          <w:szCs w:val="24"/>
+        </w:rPr>
+      </w:pPr>
+      <w:r>
+        <w:rPr>
+          <w:rFonts w:ascii="Consolas" w:hAnsi="Consolas"/>
+          <w:sz w:val="24"/>
+          <w:szCs w:val="24"/>
+        </w:rPr>
+        <w:t>It allows you to reuse the existing method logic for the functional interface instead of implementing the functional interface via lambda expression or through some classes</w:t>
+      </w:r>
+    </w:p>
+    <w:p>
+      <w:pPr>
+        <w:rPr>
+          <w:rFonts w:ascii="Consolas" w:hAnsi="Consolas"/>
+          <w:sz w:val="24"/>
+          <w:szCs w:val="24"/>
+        </w:rPr>
+      </w:pPr>
+      <w:r>
+        <w:rPr>
+          <w:rFonts w:ascii="Consolas" w:hAnsi="Consolas"/>
+          <w:noProof/>
+          <w:sz w:val="24"/>
+          <w:szCs w:val="24"/>
+        </w:rPr>
+        <w:drawing>
+          <wp:inline distT="0" distB="0" distL="0" distR="0" wp14:anchorId="1E02929E" wp14:editId="2F756626">
+            <wp:extent cx="5724525" cy="2628900"/>
+            <wp:effectExtent l="0" t="0" r="9525" b="0"/>
+            <wp:docPr id="11" name="Picture 11"/>
+            <wp:cNvGraphicFramePr>
+              <a:graphicFrameLocks xmlns:a="http://schemas.openxmlformats.org/drawingml/2006/main" noChangeAspect="1"/>
+            </wp:cNvGraphicFramePr>
+            <a:graphic xmlns:a="http://schemas.openxmlformats.org/drawingml/2006/main">
+              <a:graphicData uri="http://schemas.openxmlformats.org/drawingml/2006/picture">
+                <pic:pic xmlns:pic="http://schemas.openxmlformats.org/drawingml/2006/picture">
+                  <pic:nvPicPr>
+                    <pic:cNvPr id="0" name="Picture 1"/>
+                    <pic:cNvPicPr>
+                      <a:picLocks noChangeAspect="1" noChangeArrowheads="1"/>
+                    </pic:cNvPicPr>
+                  </pic:nvPicPr>
+                  <pic:blipFill>
+                    <a:blip r:embed="rId15">
+                      <a:extLst>
+                        <a:ext uri="{28A0092B-C50C-407E-A947-70E740481C1C}">
+                          <a14:useLocalDpi xmlns:a14="http://schemas.microsoft.com/office/drawing/2010/main" val="0"/>
+                        </a:ext>
+                      </a:extLst>
+                    </a:blip>
+                    <a:srcRect/>
+                    <a:stretch>
+                      <a:fillRect/>
+                    </a:stretch>
+                  </pic:blipFill>
+                  <pic:spPr bwMode="auto">
+                    <a:xfrm>
+                      <a:off x="0" y="0"/>
+                      <a:ext cx="5724525" cy="2628900"/>
+                    </a:xfrm>
+                    <a:prstGeom prst="rect">
+                      <a:avLst/>
+                    </a:prstGeom>
+                    <a:noFill/>
+                    <a:ln>
+                      <a:noFill/>
+                    </a:ln>
+                  </pic:spPr>
+                </pic:pic>
+              </a:graphicData>
+            </a:graphic>
+          </wp:inline>
+        </w:drawing>
+      </w:r>
+    </w:p>
+    <w:p>
+      <w:pPr>
+        <w:rPr>
+          <w:rFonts w:ascii="Consolas" w:hAnsi="Consolas"/>
+          <w:sz w:val="24"/>
+          <w:szCs w:val="24"/>
+        </w:rPr>
+      </w:pPr>
+      <w:r>
+        <w:rPr>
+          <w:rFonts w:ascii="Consolas" w:hAnsi="Consolas"/>
+          <w:noProof/>
+          <w:sz w:val="24"/>
+          <w:szCs w:val="24"/>
+        </w:rPr>
+        <w:lastRenderedPageBreak/>
+        <w:drawing>
+          <wp:inline distT="0" distB="0" distL="0" distR="0" wp14:anchorId="182E3D15" wp14:editId="2FE5429B">
+            <wp:extent cx="5727700" cy="3148330"/>
+            <wp:effectExtent l="0" t="0" r="6350" b="0"/>
+            <wp:docPr id="12" name="Picture 12"/>
+            <wp:cNvGraphicFramePr>
+              <a:graphicFrameLocks xmlns:a="http://schemas.openxmlformats.org/drawingml/2006/main" noChangeAspect="1"/>
+            </wp:cNvGraphicFramePr>
+            <a:graphic xmlns:a="http://schemas.openxmlformats.org/drawingml/2006/main">
+              <a:graphicData uri="http://schemas.openxmlformats.org/drawingml/2006/picture">
+                <pic:pic xmlns:pic="http://schemas.openxmlformats.org/drawingml/2006/picture">
+                  <pic:nvPicPr>
+                    <pic:cNvPr id="0" name="Picture 2"/>
+                    <pic:cNvPicPr>
+                      <a:picLocks noChangeAspect="1" noChangeArrowheads="1"/>
+                    </pic:cNvPicPr>
+                  </pic:nvPicPr>
+                  <pic:blipFill>
+                    <a:blip r:embed="rId16">
+                      <a:extLst>
+                        <a:ext uri="{28A0092B-C50C-407E-A947-70E740481C1C}">
+                          <a14:useLocalDpi xmlns:a14="http://schemas.microsoft.com/office/drawing/2010/main" val="0"/>
+                        </a:ext>
+                      </a:extLst>
+                    </a:blip>
+                    <a:srcRect/>
+                    <a:stretch>
+                      <a:fillRect/>
+                    </a:stretch>
+                  </pic:blipFill>
+                  <pic:spPr bwMode="auto">
+                    <a:xfrm>
+                      <a:off x="0" y="0"/>
+                      <a:ext cx="5727700" cy="3148330"/>
+                    </a:xfrm>
+                    <a:prstGeom prst="rect">
+                      <a:avLst/>
+                    </a:prstGeom>
+                    <a:noFill/>
+                    <a:ln>
+                      <a:noFill/>
+                    </a:ln>
+                  </pic:spPr>
+                </pic:pic>
+              </a:graphicData>
+            </a:graphic>
+          </wp:inline>
+        </w:drawing>
+      </w:r>
+    </w:p>
+    <w:p>
+      <w:pPr>
+        <w:rPr>
+          <w:rFonts w:ascii="Consolas" w:hAnsi="Consolas"/>
+          <w:sz w:val="24"/>
+          <w:szCs w:val="24"/>
+        </w:rPr>
+      </w:pPr>
+      <w:r>
+        <w:rPr>
+          <w:rFonts w:ascii="Consolas" w:hAnsi="Consolas"/>
+          <w:sz w:val="24"/>
+          <w:szCs w:val="24"/>
+          <w:highlight w:val="yellow"/>
+        </w:rPr>
+        <w:t>Output:</w:t>
+      </w:r>
+    </w:p>
+    <w:p>
+      <w:pPr>
+        <w:rPr>
+          <w:rFonts w:ascii="Consolas" w:hAnsi="Consolas"/>
+          <w:sz w:val="24"/>
+          <w:szCs w:val="24"/>
+        </w:rPr>
+      </w:pPr>
+      <w:r>
+        <w:rPr>
+          <w:rFonts w:ascii="Consolas" w:hAnsi="Consolas"/>
+          <w:noProof/>
+          <w:sz w:val="24"/>
+          <w:szCs w:val="24"/>
+        </w:rPr>
+        <w:drawing>
+          <wp:inline distT="0" distB="0" distL="0" distR="0" wp14:anchorId="1A4171E8" wp14:editId="6B979F5E">
+            <wp:extent cx="5460365" cy="3321050"/>
+            <wp:effectExtent l="0" t="0" r="6985" b="0"/>
+            <wp:docPr id="13" name="Picture 13"/>
+            <wp:cNvGraphicFramePr>
+              <a:graphicFrameLocks xmlns:a="http://schemas.openxmlformats.org/drawingml/2006/main" noChangeAspect="1"/>
+            </wp:cNvGraphicFramePr>
+            <a:graphic xmlns:a="http://schemas.openxmlformats.org/drawingml/2006/main">
+              <a:graphicData uri="http://schemas.openxmlformats.org/drawingml/2006/picture">
+                <pic:pic xmlns:pic="http://schemas.openxmlformats.org/drawingml/2006/picture">
+                  <pic:nvPicPr>
+                    <pic:cNvPr id="0" name="Picture 3"/>
+                    <pic:cNvPicPr>
+                      <a:picLocks noChangeAspect="1" noChangeArrowheads="1"/>
+                    </pic:cNvPicPr>
+                  </pic:nvPicPr>
+                  <pic:blipFill>
+                    <a:blip r:embed="rId17">
+                      <a:extLst>
+                        <a:ext uri="{28A0092B-C50C-407E-A947-70E740481C1C}">
+                          <a14:useLocalDpi xmlns:a14="http://schemas.microsoft.com/office/drawing/2010/main" val="0"/>
+                        </a:ext>
+                      </a:extLst>
+                    </a:blip>
+                    <a:srcRect/>
+                    <a:stretch>
+                      <a:fillRect/>
+                    </a:stretch>
+                  </pic:blipFill>
+                  <pic:spPr bwMode="auto">
+                    <a:xfrm>
+                      <a:off x="0" y="0"/>
+                      <a:ext cx="5460365" cy="3321050"/>
                     </a:xfrm>
                     <a:prstGeom prst="rect">
                       <a:avLst/>

</xml_diff>